<commit_message>
Nealry done the whole lab
</commit_message>
<xml_diff>
--- a/Lab2.docx
+++ b/Lab2.docx
@@ -1,6 +1,6 @@
 
 <file path=word/document.xml><?xml version="1.0" encoding="utf-8"?>
-<w:document xmlns:wpc="http://schemas.microsoft.com/office/word/2010/wordprocessingCanvas" xmlns:cx="http://schemas.microsoft.com/office/drawing/2014/chartex" xmlns:cx1="http://schemas.microsoft.com/office/drawing/2015/9/8/chartex" xmlns:cx2="http://schemas.microsoft.com/office/drawing/2015/10/21/chartex" xmlns:cx3="http://schemas.microsoft.com/office/drawing/2016/5/9/chartex" xmlns:cx4="http://schemas.microsoft.com/office/drawing/2016/5/10/chartex" xmlns:cx5="http://schemas.microsoft.com/office/drawing/2016/5/11/chartex" xmlns:cx6="http://schemas.microsoft.com/office/drawing/2016/5/12/chartex" xmlns:cx7="http://schemas.microsoft.com/office/drawing/2016/5/13/chartex" xmlns:cx8="http://schemas.microsoft.com/office/drawing/2016/5/14/chartex" xmlns:mc="http://schemas.openxmlformats.org/markup-compatibility/2006" xmlns:aink="http://schemas.microsoft.com/office/drawing/2016/ink" xmlns:am3d="http://schemas.microsoft.com/office/drawing/2017/model3d" xmlns:o="urn:schemas-microsoft-com:office:office" xmlns:r="http://schemas.openxmlformats.org/officeDocument/2006/relationships" xmlns:m="http://schemas.openxmlformats.org/officeDocument/2006/math" xmlns:v="urn:schemas-microsoft-com:vml" xmlns:wp14="http://schemas.microsoft.com/office/word/2010/wordprocessingDrawing" xmlns:wp="http://schemas.openxmlformats.org/drawingml/2006/wordprocessingDrawing" xmlns:w10="urn:schemas-microsoft-com:office:word" xmlns:w="http://schemas.openxmlformats.org/wordprocessingml/2006/main" xmlns:w14="http://schemas.microsoft.com/office/word/2010/wordml" xmlns:w15="http://schemas.microsoft.com/office/word/2012/wordml" xmlns:w16cex="http://schemas.microsoft.com/office/word/2018/wordml/cex" xmlns:w16cid="http://schemas.microsoft.com/office/word/2016/wordml/cid" xmlns:w16="http://schemas.microsoft.com/office/word/2018/wordml" xmlns:w16sdtdh="http://schemas.microsoft.com/office/word/2020/wordml/sdtdatahash" xmlns:w16se="http://schemas.microsoft.com/office/word/2015/wordml/symex" xmlns:wpg="http://schemas.microsoft.com/office/word/2010/wordprocessingGroup" xmlns:wpi="http://schemas.microsoft.com/office/word/2010/wordprocessingInk" xmlns:wne="http://schemas.microsoft.com/office/word/2006/wordml" xmlns:wps="http://schemas.microsoft.com/office/word/2010/wordprocessingShape" mc:Ignorable="w14 w15 w16se w16cid w16 w16cex w16sdtdh wp14">
+<w:document xmlns:wpc="http://schemas.microsoft.com/office/word/2010/wordprocessingCanvas" xmlns:cx="http://schemas.microsoft.com/office/drawing/2014/chartex" xmlns:cx1="http://schemas.microsoft.com/office/drawing/2015/9/8/chartex" xmlns:cx2="http://schemas.microsoft.com/office/drawing/2015/10/21/chartex" xmlns:cx3="http://schemas.microsoft.com/office/drawing/2016/5/9/chartex" xmlns:cx4="http://schemas.microsoft.com/office/drawing/2016/5/10/chartex" xmlns:cx5="http://schemas.microsoft.com/office/drawing/2016/5/11/chartex" xmlns:cx6="http://schemas.microsoft.com/office/drawing/2016/5/12/chartex" xmlns:cx7="http://schemas.microsoft.com/office/drawing/2016/5/13/chartex" xmlns:cx8="http://schemas.microsoft.com/office/drawing/2016/5/14/chartex" xmlns:mc="http://schemas.openxmlformats.org/markup-compatibility/2006" xmlns:aink="http://schemas.microsoft.com/office/drawing/2016/ink" xmlns:am3d="http://schemas.microsoft.com/office/drawing/2017/model3d" xmlns:o="urn:schemas-microsoft-com:office:office" xmlns:oel="http://schemas.microsoft.com/office/2019/extlst" xmlns:r="http://schemas.openxmlformats.org/officeDocument/2006/relationships" xmlns:m="http://schemas.openxmlformats.org/officeDocument/2006/math" xmlns:v="urn:schemas-microsoft-com:vml" xmlns:wp14="http://schemas.microsoft.com/office/word/2010/wordprocessingDrawing" xmlns:wp="http://schemas.openxmlformats.org/drawingml/2006/wordprocessingDrawing" xmlns:w10="urn:schemas-microsoft-com:office:word" xmlns:w="http://schemas.openxmlformats.org/wordprocessingml/2006/main" xmlns:w14="http://schemas.microsoft.com/office/word/2010/wordml" xmlns:w15="http://schemas.microsoft.com/office/word/2012/wordml" xmlns:w16cex="http://schemas.microsoft.com/office/word/2018/wordml/cex" xmlns:w16cid="http://schemas.microsoft.com/office/word/2016/wordml/cid" xmlns:w16="http://schemas.microsoft.com/office/word/2018/wordml" xmlns:w16sdtdh="http://schemas.microsoft.com/office/word/2020/wordml/sdtdatahash" xmlns:w16se="http://schemas.microsoft.com/office/word/2015/wordml/symex" xmlns:wpg="http://schemas.microsoft.com/office/word/2010/wordprocessingGroup" xmlns:wpi="http://schemas.microsoft.com/office/word/2010/wordprocessingInk" xmlns:wne="http://schemas.microsoft.com/office/word/2006/wordml" xmlns:wps="http://schemas.microsoft.com/office/word/2010/wordprocessingShape" mc:Ignorable="w14 w15 w16se w16cid w16 w16cex w16sdtdh wp14">
   <w:body>
     <w:p>
       <w:r>
@@ -34,50 +34,170 @@
     <w:p/>
     <w:p>
       <w:r>
+        <w:t>P(X = k) = C(n</w:t>
+      </w:r>
+      <w:r>
+        <w:t xml:space="preserve"> </w:t>
+      </w:r>
+      <w:r>
+        <w:t>,</w:t>
+      </w:r>
+      <w:r>
+        <w:t xml:space="preserve"> </w:t>
+      </w:r>
+      <w:r>
+        <w:t>k) * (p</w:t>
+      </w:r>
+      <w:r>
+        <w:t xml:space="preserve"> </w:t>
+      </w:r>
+      <w:r>
+        <w:t>^k) * (q</w:t>
+      </w:r>
+      <w:r>
+        <w:t xml:space="preserve"> </w:t>
+      </w:r>
+      <w:r>
+        <w:t>^(n-k))</w:t>
+      </w:r>
+    </w:p>
+    <w:p/>
+    <w:p>
+      <w:r>
+        <w:t>C(n</w:t>
+      </w:r>
+      <w:r>
+        <w:t xml:space="preserve"> </w:t>
+      </w:r>
+      <w:r>
+        <w:t>,</w:t>
+      </w:r>
+      <w:r>
+        <w:t xml:space="preserve"> </w:t>
+      </w:r>
+      <w:r>
+        <w:t>k) = n! / (</w:t>
+      </w:r>
+      <w:r>
+        <w:t>k! * (n – k)!)</w:t>
+      </w:r>
+    </w:p>
+    <w:p/>
+    <w:p>
+      <w:r>
+        <w:t>p = probability of success</w:t>
+      </w:r>
+    </w:p>
+    <w:p>
+      <w:r>
+        <w:t>q = probability of failure</w:t>
+      </w:r>
+    </w:p>
+    <w:p>
+      <w:r>
+        <w:t>n = total number of trials</w:t>
+      </w:r>
+    </w:p>
+    <w:p>
+      <w:r>
+        <w:t xml:space="preserve">k = </w:t>
+      </w:r>
+      <w:r>
+        <w:t>number of successful trials we want</w:t>
+      </w:r>
+    </w:p>
+    <w:p/>
+    <w:p>
+      <w:r>
         <w:t>1)</w:t>
       </w:r>
     </w:p>
     <w:p>
-      <w:proofErr w:type="gramStart"/>
-      <w:r>
-        <w:t>P(</w:t>
-      </w:r>
-      <w:proofErr w:type="gramEnd"/>
-      <w:r>
-        <w:t xml:space="preserve">X = k) = (n choose k) * </w:t>
-      </w:r>
-      <w:proofErr w:type="spellStart"/>
-      <w:r>
-        <w:t>p^k</w:t>
-      </w:r>
-      <w:proofErr w:type="spellEnd"/>
-      <w:r>
-        <w:t xml:space="preserve"> * (1 - p)^(n - k)</w:t>
-      </w:r>
-    </w:p>
-    <w:p>
-      <w:proofErr w:type="gramStart"/>
-      <w:r>
-        <w:t>P(</w:t>
-      </w:r>
-      <w:proofErr w:type="gramEnd"/>
-      <w:r>
-        <w:t>X = 2) = (6 choose 2) * (0.1)^2 * (0.9)^(6 - 2)</w:t>
-      </w:r>
-    </w:p>
-    <w:p>
-      <w:proofErr w:type="gramStart"/>
-      <w:r>
-        <w:t>P(</w:t>
-      </w:r>
-      <w:proofErr w:type="gramEnd"/>
-      <w:r>
-        <w:t>X = 2) = (15) * (0.01) * (0.6561) ≈ 0.0984</w:t>
-      </w:r>
-    </w:p>
-    <w:p>
-      <w:r>
-        <w:t>So, the probability of killing exactly two enemies out of six shots is approximately 0.0984, or 9.84%.</w:t>
+      <w:r>
+        <w:t xml:space="preserve">P(X = 2) = C(6,2) </w:t>
+      </w:r>
+      <w:r>
+        <w:t>* (0.1^2)*(0.9^(6-2)</w:t>
+      </w:r>
+      <w:r>
+        <w:t>)</w:t>
+      </w:r>
+    </w:p>
+    <w:p>
+      <w:r>
+        <w:t>C(6,</w:t>
+      </w:r>
+      <w:r>
+        <w:t>2) = 6! / (2! * (6-2)!) = 15</w:t>
+      </w:r>
+    </w:p>
+    <w:p>
+      <w:r>
+        <w:t>(</w:t>
+      </w:r>
+      <w:r>
+        <w:t>0.1^2)</w:t>
+      </w:r>
+      <w:r>
+        <w:t xml:space="preserve"> = 0.01</w:t>
+      </w:r>
+    </w:p>
+    <w:p>
+      <w:r>
+        <w:t>(</w:t>
+      </w:r>
+      <w:r>
+        <w:t>0.9^(6-2))</w:t>
+      </w:r>
+      <w:r>
+        <w:t xml:space="preserve"> = 0.6</w:t>
+      </w:r>
+      <w:r>
+        <w:t>561</w:t>
+      </w:r>
+    </w:p>
+    <w:p>
+      <w:r>
+        <w:t>15 * 0.01</w:t>
+      </w:r>
+      <w:r>
+        <w:t xml:space="preserve"> </w:t>
+      </w:r>
+      <w:r>
+        <w:t>* 0.6561</w:t>
+      </w:r>
+      <w:r>
+        <w:t xml:space="preserve"> </w:t>
+      </w:r>
+      <w:r>
+        <w:t>= 0.</w:t>
+      </w:r>
+      <w:r>
+        <w:t>0</w:t>
+      </w:r>
+      <w:r>
+        <w:t>98</w:t>
+      </w:r>
+      <w:r>
+        <w:t>415</w:t>
+      </w:r>
+    </w:p>
+    <w:p>
+      <w:r>
+        <w:t>0.0984 = 9.84%</w:t>
+      </w:r>
+    </w:p>
+    <w:p>
+      <w:pPr>
+        <w:rPr>
+          <w:color w:val="FF0000"/>
+        </w:rPr>
+      </w:pPr>
+      <w:r>
+        <w:rPr>
+          <w:color w:val="FF0000"/>
+        </w:rPr>
+        <w:t>9.84%</w:t>
       </w:r>
     </w:p>
     <w:p/>
@@ -85,6 +205,1179 @@
       <w:r>
         <w:t>2)</w:t>
       </w:r>
+    </w:p>
+    <w:p/>
+    <w:p>
+      <w:r>
+        <w:t xml:space="preserve">P(X = </w:t>
+      </w:r>
+      <w:r>
+        <w:t>0</w:t>
+      </w:r>
+      <w:r>
+        <w:t>) = C(6,</w:t>
+      </w:r>
+      <w:r>
+        <w:t>0</w:t>
+      </w:r>
+      <w:r>
+        <w:t>) * (0.1^</w:t>
+      </w:r>
+      <w:r>
+        <w:t>0</w:t>
+      </w:r>
+      <w:r>
+        <w:t>)*(0.9^(6-</w:t>
+      </w:r>
+      <w:r>
+        <w:t>0</w:t>
+      </w:r>
+      <w:r>
+        <w:t>))</w:t>
+      </w:r>
+    </w:p>
+    <w:p>
+      <w:r>
+        <w:t>C(6,0) = 6! / (0! * (6-0)!) = 1</w:t>
+      </w:r>
+    </w:p>
+    <w:p>
+      <w:r>
+        <w:t>(0.1^0)</w:t>
+      </w:r>
+      <w:r>
+        <w:t xml:space="preserve"> = 1</w:t>
+      </w:r>
+    </w:p>
+    <w:p>
+      <w:r>
+        <w:t>(0.9^(6-0))</w:t>
+      </w:r>
+      <w:r>
+        <w:t xml:space="preserve"> = </w:t>
+      </w:r>
+      <w:r>
+        <w:t>0.</w:t>
+      </w:r>
+      <w:r>
+        <w:t xml:space="preserve"> </w:t>
+      </w:r>
+      <w:r>
+        <w:t>531441</w:t>
+      </w:r>
+    </w:p>
+    <w:p>
+      <w:r>
+        <w:t>1</w:t>
+      </w:r>
+      <w:r>
+        <w:t xml:space="preserve">* </w:t>
+      </w:r>
+      <w:r>
+        <w:t>1</w:t>
+      </w:r>
+      <w:r>
+        <w:t xml:space="preserve"> * </w:t>
+      </w:r>
+      <w:r>
+        <w:t>0.531441</w:t>
+      </w:r>
+      <w:r>
+        <w:t xml:space="preserve"> = </w:t>
+      </w:r>
+      <w:r>
+        <w:t>0.531441</w:t>
+      </w:r>
+    </w:p>
+    <w:p>
+      <w:r>
+        <w:t>0.</w:t>
+      </w:r>
+      <w:r>
+        <w:t xml:space="preserve"> </w:t>
+      </w:r>
+      <w:r>
+        <w:t>531441</w:t>
+      </w:r>
+      <w:r>
+        <w:t>=</w:t>
+      </w:r>
+      <w:r>
+        <w:t xml:space="preserve"> 53.14</w:t>
+      </w:r>
+      <w:r>
+        <w:t>41</w:t>
+      </w:r>
+      <w:r>
+        <w:t>%</w:t>
+      </w:r>
+    </w:p>
+    <w:p/>
+    <w:p>
+      <w:r>
+        <w:t xml:space="preserve">P(X = </w:t>
+      </w:r>
+      <w:r>
+        <w:t>1</w:t>
+      </w:r>
+      <w:r>
+        <w:t>) = C(6,</w:t>
+      </w:r>
+      <w:r>
+        <w:t>1</w:t>
+      </w:r>
+      <w:r>
+        <w:t>) * (0.1^</w:t>
+      </w:r>
+      <w:r>
+        <w:t>1</w:t>
+      </w:r>
+      <w:r>
+        <w:t>)*(0.9^(6-</w:t>
+      </w:r>
+      <w:r>
+        <w:t>1</w:t>
+      </w:r>
+      <w:r>
+        <w:t>))</w:t>
+      </w:r>
+    </w:p>
+    <w:p>
+      <w:r>
+        <w:t>C(6,1) = 6! / (1! * (6-1)!) = 6</w:t>
+      </w:r>
+    </w:p>
+    <w:p>
+      <w:r>
+        <w:t>(0.1^1)</w:t>
+      </w:r>
+      <w:r>
+        <w:t xml:space="preserve"> = 0.1</w:t>
+      </w:r>
+    </w:p>
+    <w:p>
+      <w:r>
+        <w:t>(</w:t>
+      </w:r>
+      <w:r>
+        <w:t>0.9^(6-1))</w:t>
+      </w:r>
+      <w:r>
+        <w:t xml:space="preserve"> = 0.59049</w:t>
+      </w:r>
+    </w:p>
+    <w:p>
+      <w:r>
+        <w:t>6</w:t>
+      </w:r>
+      <w:r>
+        <w:t xml:space="preserve"> * 0.1 * 0.</w:t>
+      </w:r>
+      <w:r>
+        <w:t xml:space="preserve"> </w:t>
+      </w:r>
+      <w:r>
+        <w:t>59049</w:t>
+      </w:r>
+      <w:r>
+        <w:t xml:space="preserve"> = 0.</w:t>
+      </w:r>
+      <w:r>
+        <w:t>354294</w:t>
+      </w:r>
+    </w:p>
+    <w:p>
+      <w:r>
+        <w:t>0.</w:t>
+      </w:r>
+      <w:r>
+        <w:t xml:space="preserve"> </w:t>
+      </w:r>
+      <w:r>
+        <w:t xml:space="preserve">01458= </w:t>
+      </w:r>
+      <w:r>
+        <w:t>35.4294</w:t>
+      </w:r>
+      <w:r>
+        <w:t>%</w:t>
+      </w:r>
+    </w:p>
+    <w:p/>
+    <w:p>
+      <w:pPr>
+        <w:rPr>
+          <w:color w:val="000000" w:themeColor="text1"/>
+        </w:rPr>
+      </w:pPr>
+    </w:p>
+    <w:p>
+      <w:pPr>
+        <w:rPr>
+          <w:color w:val="000000" w:themeColor="text1"/>
+        </w:rPr>
+      </w:pPr>
+    </w:p>
+    <w:p>
+      <w:pPr>
+        <w:rPr>
+          <w:color w:val="000000" w:themeColor="text1"/>
+        </w:rPr>
+      </w:pPr>
+      <w:r>
+        <w:rPr>
+          <w:color w:val="000000" w:themeColor="text1"/>
+        </w:rPr>
+        <w:t>P(X = 2) = C(6,2) * (0.1^2)*(0.9^(6-2))</w:t>
+      </w:r>
+    </w:p>
+    <w:p>
+      <w:pPr>
+        <w:rPr>
+          <w:color w:val="000000" w:themeColor="text1"/>
+        </w:rPr>
+      </w:pPr>
+      <w:r>
+        <w:rPr>
+          <w:color w:val="000000" w:themeColor="text1"/>
+        </w:rPr>
+        <w:t>C(6,2) = 6! / (2! * (6-2)!) = 15</w:t>
+      </w:r>
+    </w:p>
+    <w:p>
+      <w:pPr>
+        <w:rPr>
+          <w:color w:val="000000" w:themeColor="text1"/>
+        </w:rPr>
+      </w:pPr>
+      <w:r>
+        <w:rPr>
+          <w:color w:val="000000" w:themeColor="text1"/>
+        </w:rPr>
+        <w:t>(0.1^2) = 0.01</w:t>
+      </w:r>
+    </w:p>
+    <w:p>
+      <w:pPr>
+        <w:rPr>
+          <w:color w:val="000000" w:themeColor="text1"/>
+        </w:rPr>
+      </w:pPr>
+      <w:r>
+        <w:rPr>
+          <w:color w:val="000000" w:themeColor="text1"/>
+        </w:rPr>
+        <w:t>(0.9^(6-2)) = 0.6561</w:t>
+      </w:r>
+    </w:p>
+    <w:p>
+      <w:pPr>
+        <w:rPr>
+          <w:color w:val="000000" w:themeColor="text1"/>
+        </w:rPr>
+      </w:pPr>
+      <w:r>
+        <w:rPr>
+          <w:color w:val="000000" w:themeColor="text1"/>
+        </w:rPr>
+        <w:t>15 * 0.01 * 0.6561 = 0.098415</w:t>
+      </w:r>
+    </w:p>
+    <w:p>
+      <w:pPr>
+        <w:rPr>
+          <w:color w:val="000000" w:themeColor="text1"/>
+        </w:rPr>
+      </w:pPr>
+      <w:r>
+        <w:rPr>
+          <w:color w:val="000000" w:themeColor="text1"/>
+        </w:rPr>
+        <w:t>0.0984 = 9.84</w:t>
+      </w:r>
+      <w:r>
+        <w:rPr>
+          <w:color w:val="000000" w:themeColor="text1"/>
+        </w:rPr>
+        <w:t>15</w:t>
+      </w:r>
+      <w:r>
+        <w:rPr>
+          <w:color w:val="000000" w:themeColor="text1"/>
+        </w:rPr>
+        <w:t>%</w:t>
+      </w:r>
+    </w:p>
+    <w:p>
+      <w:pPr>
+        <w:rPr>
+          <w:color w:val="000000" w:themeColor="text1"/>
+        </w:rPr>
+      </w:pPr>
+    </w:p>
+    <w:p>
+      <w:pPr>
+        <w:rPr>
+          <w:color w:val="000000" w:themeColor="text1"/>
+        </w:rPr>
+      </w:pPr>
+      <w:r>
+        <w:rPr>
+          <w:color w:val="000000" w:themeColor="text1"/>
+        </w:rPr>
+        <w:t xml:space="preserve">P(X = </w:t>
+      </w:r>
+      <w:r>
+        <w:rPr>
+          <w:color w:val="000000" w:themeColor="text1"/>
+        </w:rPr>
+        <w:t>3</w:t>
+      </w:r>
+      <w:r>
+        <w:rPr>
+          <w:color w:val="000000" w:themeColor="text1"/>
+        </w:rPr>
+        <w:t>) = C(6,</w:t>
+      </w:r>
+      <w:r>
+        <w:rPr>
+          <w:color w:val="000000" w:themeColor="text1"/>
+        </w:rPr>
+        <w:t>3</w:t>
+      </w:r>
+      <w:r>
+        <w:rPr>
+          <w:color w:val="000000" w:themeColor="text1"/>
+        </w:rPr>
+        <w:t>) * (0.1^</w:t>
+      </w:r>
+      <w:r>
+        <w:rPr>
+          <w:color w:val="000000" w:themeColor="text1"/>
+        </w:rPr>
+        <w:t>3</w:t>
+      </w:r>
+      <w:r>
+        <w:rPr>
+          <w:color w:val="000000" w:themeColor="text1"/>
+        </w:rPr>
+        <w:t>)*(0.9^(6-</w:t>
+      </w:r>
+      <w:r>
+        <w:rPr>
+          <w:color w:val="000000" w:themeColor="text1"/>
+        </w:rPr>
+        <w:t>3</w:t>
+      </w:r>
+      <w:r>
+        <w:rPr>
+          <w:color w:val="000000" w:themeColor="text1"/>
+        </w:rPr>
+        <w:t>)</w:t>
+      </w:r>
+      <w:r>
+        <w:rPr>
+          <w:color w:val="000000" w:themeColor="text1"/>
+        </w:rPr>
+        <w:t>)</w:t>
+      </w:r>
+    </w:p>
+    <w:p>
+      <w:pPr>
+        <w:rPr>
+          <w:color w:val="000000" w:themeColor="text1"/>
+        </w:rPr>
+      </w:pPr>
+      <w:r>
+        <w:rPr>
+          <w:color w:val="000000" w:themeColor="text1"/>
+        </w:rPr>
+        <w:t>C(6,</w:t>
+      </w:r>
+      <w:r>
+        <w:rPr>
+          <w:color w:val="000000" w:themeColor="text1"/>
+        </w:rPr>
+        <w:t>3</w:t>
+      </w:r>
+      <w:r>
+        <w:rPr>
+          <w:color w:val="000000" w:themeColor="text1"/>
+        </w:rPr>
+        <w:t>) = 6! / (</w:t>
+      </w:r>
+      <w:r>
+        <w:rPr>
+          <w:color w:val="000000" w:themeColor="text1"/>
+        </w:rPr>
+        <w:t>3</w:t>
+      </w:r>
+      <w:r>
+        <w:rPr>
+          <w:color w:val="000000" w:themeColor="text1"/>
+        </w:rPr>
+        <w:t>! * (6-</w:t>
+      </w:r>
+      <w:r>
+        <w:rPr>
+          <w:color w:val="000000" w:themeColor="text1"/>
+        </w:rPr>
+        <w:t>3</w:t>
+      </w:r>
+      <w:r>
+        <w:rPr>
+          <w:color w:val="000000" w:themeColor="text1"/>
+        </w:rPr>
+        <w:t xml:space="preserve">)!) = </w:t>
+      </w:r>
+      <w:r>
+        <w:rPr>
+          <w:color w:val="000000" w:themeColor="text1"/>
+        </w:rPr>
+        <w:t>20</w:t>
+      </w:r>
+    </w:p>
+    <w:p>
+      <w:pPr>
+        <w:rPr>
+          <w:color w:val="000000" w:themeColor="text1"/>
+        </w:rPr>
+      </w:pPr>
+      <w:r>
+        <w:rPr>
+          <w:color w:val="000000" w:themeColor="text1"/>
+        </w:rPr>
+        <w:t>(0.1^</w:t>
+      </w:r>
+      <w:r>
+        <w:rPr>
+          <w:color w:val="000000" w:themeColor="text1"/>
+        </w:rPr>
+        <w:t>3</w:t>
+      </w:r>
+      <w:r>
+        <w:rPr>
+          <w:color w:val="000000" w:themeColor="text1"/>
+        </w:rPr>
+        <w:t>) = 0.0</w:t>
+      </w:r>
+      <w:r>
+        <w:rPr>
+          <w:color w:val="000000" w:themeColor="text1"/>
+        </w:rPr>
+        <w:t>0</w:t>
+      </w:r>
+      <w:r>
+        <w:rPr>
+          <w:color w:val="000000" w:themeColor="text1"/>
+        </w:rPr>
+        <w:t>1</w:t>
+      </w:r>
+    </w:p>
+    <w:p>
+      <w:pPr>
+        <w:rPr>
+          <w:color w:val="000000" w:themeColor="text1"/>
+        </w:rPr>
+      </w:pPr>
+      <w:r>
+        <w:rPr>
+          <w:color w:val="000000" w:themeColor="text1"/>
+        </w:rPr>
+        <w:t>(0.9^(6-</w:t>
+      </w:r>
+      <w:r>
+        <w:rPr>
+          <w:color w:val="000000" w:themeColor="text1"/>
+        </w:rPr>
+        <w:t>3</w:t>
+      </w:r>
+      <w:r>
+        <w:rPr>
+          <w:color w:val="000000" w:themeColor="text1"/>
+        </w:rPr>
+        <w:t>)) = 0.</w:t>
+      </w:r>
+      <w:r>
+        <w:rPr>
+          <w:color w:val="000000" w:themeColor="text1"/>
+        </w:rPr>
+        <w:t xml:space="preserve"> </w:t>
+      </w:r>
+      <w:r>
+        <w:rPr>
+          <w:color w:val="000000" w:themeColor="text1"/>
+        </w:rPr>
+        <w:t>01458</w:t>
+      </w:r>
+    </w:p>
+    <w:p>
+      <w:pPr>
+        <w:rPr>
+          <w:color w:val="000000" w:themeColor="text1"/>
+        </w:rPr>
+      </w:pPr>
+      <w:r>
+        <w:rPr>
+          <w:color w:val="000000" w:themeColor="text1"/>
+        </w:rPr>
+        <w:t xml:space="preserve">20 </w:t>
+      </w:r>
+      <w:r>
+        <w:rPr>
+          <w:color w:val="000000" w:themeColor="text1"/>
+        </w:rPr>
+        <w:t>* 0.0</w:t>
+      </w:r>
+      <w:r>
+        <w:rPr>
+          <w:color w:val="000000" w:themeColor="text1"/>
+        </w:rPr>
+        <w:t>0</w:t>
+      </w:r>
+      <w:r>
+        <w:rPr>
+          <w:color w:val="000000" w:themeColor="text1"/>
+        </w:rPr>
+        <w:t>1 * 0.</w:t>
+      </w:r>
+      <w:r>
+        <w:rPr>
+          <w:color w:val="000000" w:themeColor="text1"/>
+        </w:rPr>
+        <w:t>729</w:t>
+      </w:r>
+      <w:r>
+        <w:rPr>
+          <w:color w:val="000000" w:themeColor="text1"/>
+        </w:rPr>
+        <w:t xml:space="preserve"> </w:t>
+      </w:r>
+      <w:r>
+        <w:rPr>
+          <w:color w:val="000000" w:themeColor="text1"/>
+        </w:rPr>
+        <w:t>= 0.</w:t>
+      </w:r>
+      <w:r>
+        <w:rPr>
+          <w:color w:val="000000" w:themeColor="text1"/>
+        </w:rPr>
+        <w:t>01458</w:t>
+      </w:r>
+    </w:p>
+    <w:p>
+      <w:pPr>
+        <w:rPr>
+          <w:color w:val="000000" w:themeColor="text1"/>
+        </w:rPr>
+      </w:pPr>
+      <w:r>
+        <w:rPr>
+          <w:color w:val="000000" w:themeColor="text1"/>
+        </w:rPr>
+        <w:t>0.</w:t>
+      </w:r>
+      <w:r>
+        <w:rPr>
+          <w:color w:val="000000" w:themeColor="text1"/>
+        </w:rPr>
+        <w:t xml:space="preserve"> </w:t>
+      </w:r>
+      <w:r>
+        <w:rPr>
+          <w:color w:val="000000" w:themeColor="text1"/>
+        </w:rPr>
+        <w:t>01458</w:t>
+      </w:r>
+      <w:r>
+        <w:rPr>
+          <w:color w:val="000000" w:themeColor="text1"/>
+        </w:rPr>
+        <w:t xml:space="preserve">= </w:t>
+      </w:r>
+      <w:r>
+        <w:rPr>
+          <w:color w:val="000000" w:themeColor="text1"/>
+        </w:rPr>
+        <w:t>1</w:t>
+      </w:r>
+      <w:r>
+        <w:rPr>
+          <w:color w:val="000000" w:themeColor="text1"/>
+        </w:rPr>
+        <w:t>.</w:t>
+      </w:r>
+      <w:r>
+        <w:rPr>
+          <w:color w:val="000000" w:themeColor="text1"/>
+        </w:rPr>
+        <w:t>458</w:t>
+      </w:r>
+      <w:r>
+        <w:rPr>
+          <w:color w:val="000000" w:themeColor="text1"/>
+        </w:rPr>
+        <w:t>%</w:t>
+      </w:r>
+    </w:p>
+    <w:p>
+      <w:pPr>
+        <w:rPr>
+          <w:color w:val="000000" w:themeColor="text1"/>
+        </w:rPr>
+      </w:pPr>
+    </w:p>
+    <w:p>
+      <w:pPr>
+        <w:rPr>
+          <w:color w:val="000000" w:themeColor="text1"/>
+        </w:rPr>
+      </w:pPr>
+      <w:r>
+        <w:rPr>
+          <w:color w:val="000000" w:themeColor="text1"/>
+        </w:rPr>
+        <w:t xml:space="preserve">From what I have seen online, </w:t>
+      </w:r>
+      <w:r>
+        <w:rPr>
+          <w:color w:val="000000" w:themeColor="text1"/>
+        </w:rPr>
+        <w:t>to kill at most 3 enemies, you add up all the probabilities. So</w:t>
+      </w:r>
+    </w:p>
+    <w:p>
+      <w:pPr>
+        <w:rPr>
+          <w:color w:val="000000" w:themeColor="text1"/>
+        </w:rPr>
+      </w:pPr>
+      <w:r>
+        <w:rPr>
+          <w:color w:val="000000" w:themeColor="text1"/>
+        </w:rPr>
+        <w:t>53.14%</w:t>
+      </w:r>
+      <w:r>
+        <w:rPr>
+          <w:color w:val="000000" w:themeColor="text1"/>
+        </w:rPr>
+        <w:t xml:space="preserve"> + </w:t>
+      </w:r>
+      <w:r>
+        <w:rPr>
+          <w:color w:val="000000" w:themeColor="text1"/>
+        </w:rPr>
+        <w:t>35</w:t>
+      </w:r>
+      <w:r>
+        <w:rPr>
+          <w:color w:val="000000" w:themeColor="text1"/>
+        </w:rPr>
+        <w:t>.</w:t>
+      </w:r>
+      <w:r>
+        <w:rPr>
+          <w:color w:val="000000" w:themeColor="text1"/>
+        </w:rPr>
+        <w:t>42</w:t>
+      </w:r>
+      <w:r>
+        <w:rPr>
+          <w:color w:val="000000" w:themeColor="text1"/>
+        </w:rPr>
+        <w:t xml:space="preserve">% </w:t>
+      </w:r>
+      <w:r>
+        <w:rPr>
+          <w:color w:val="000000" w:themeColor="text1"/>
+        </w:rPr>
+        <w:t xml:space="preserve">+ </w:t>
+      </w:r>
+      <w:r>
+        <w:rPr>
+          <w:color w:val="000000" w:themeColor="text1"/>
+        </w:rPr>
+        <w:t>9</w:t>
+      </w:r>
+      <w:r>
+        <w:rPr>
+          <w:color w:val="000000" w:themeColor="text1"/>
+        </w:rPr>
+        <w:t>.</w:t>
+      </w:r>
+      <w:r>
+        <w:rPr>
+          <w:color w:val="000000" w:themeColor="text1"/>
+        </w:rPr>
+        <w:t>84</w:t>
+      </w:r>
+      <w:r>
+        <w:rPr>
+          <w:color w:val="000000" w:themeColor="text1"/>
+        </w:rPr>
+        <w:t>%</w:t>
+      </w:r>
+      <w:r>
+        <w:rPr>
+          <w:color w:val="000000" w:themeColor="text1"/>
+        </w:rPr>
+        <w:t xml:space="preserve"> +</w:t>
+      </w:r>
+      <w:r>
+        <w:rPr>
+          <w:color w:val="000000" w:themeColor="text1"/>
+        </w:rPr>
+        <w:t xml:space="preserve"> </w:t>
+      </w:r>
+      <w:r>
+        <w:rPr>
+          <w:color w:val="000000" w:themeColor="text1"/>
+        </w:rPr>
+        <w:t>1</w:t>
+      </w:r>
+      <w:r>
+        <w:rPr>
+          <w:color w:val="000000" w:themeColor="text1"/>
+        </w:rPr>
+        <w:t>.</w:t>
+      </w:r>
+      <w:r>
+        <w:rPr>
+          <w:color w:val="000000" w:themeColor="text1"/>
+        </w:rPr>
+        <w:t>45</w:t>
+      </w:r>
+      <w:r>
+        <w:rPr>
+          <w:color w:val="000000" w:themeColor="text1"/>
+        </w:rPr>
+        <w:t>%</w:t>
+      </w:r>
+      <w:r>
+        <w:rPr>
+          <w:color w:val="000000" w:themeColor="text1"/>
+        </w:rPr>
+        <w:t xml:space="preserve"> =</w:t>
+      </w:r>
+      <w:r>
+        <w:rPr>
+          <w:color w:val="000000" w:themeColor="text1"/>
+        </w:rPr>
+        <w:t xml:space="preserve"> 99</w:t>
+      </w:r>
+      <w:r>
+        <w:rPr>
+          <w:color w:val="000000" w:themeColor="text1"/>
+        </w:rPr>
+        <w:t>.</w:t>
+      </w:r>
+      <w:r>
+        <w:rPr>
+          <w:color w:val="000000" w:themeColor="text1"/>
+        </w:rPr>
+        <w:t>873</w:t>
+      </w:r>
+      <w:r>
+        <w:rPr>
+          <w:color w:val="000000" w:themeColor="text1"/>
+        </w:rPr>
+        <w:t>%</w:t>
+      </w:r>
+    </w:p>
+    <w:p>
+      <w:pPr>
+        <w:rPr>
+          <w:color w:val="FF0000"/>
+        </w:rPr>
+      </w:pPr>
+      <w:r>
+        <w:rPr>
+          <w:color w:val="000000" w:themeColor="text1"/>
+        </w:rPr>
+        <w:t xml:space="preserve">BUT </w:t>
+      </w:r>
+      <w:r>
+        <w:rPr>
+          <w:color w:val="000000" w:themeColor="text1"/>
+        </w:rPr>
+        <w:t>53</w:t>
+      </w:r>
+      <w:r>
+        <w:rPr>
+          <w:color w:val="000000" w:themeColor="text1"/>
+        </w:rPr>
+        <w:t>.14% is for killing</w:t>
+      </w:r>
+      <w:r>
+        <w:rPr>
+          <w:color w:val="000000" w:themeColor="text1"/>
+        </w:rPr>
+        <w:t xml:space="preserve"> 0 enemies</w:t>
+      </w:r>
+      <w:r>
+        <w:rPr>
+          <w:color w:val="000000" w:themeColor="text1"/>
+        </w:rPr>
+        <w:t xml:space="preserve">, which means </w:t>
+      </w:r>
+      <w:r>
+        <w:rPr>
+          <w:color w:val="000000" w:themeColor="text1"/>
+        </w:rPr>
+        <w:t xml:space="preserve">its </w:t>
+      </w:r>
+      <w:r>
+        <w:rPr>
+          <w:color w:val="000000" w:themeColor="text1"/>
+        </w:rPr>
+        <w:t>35</w:t>
+      </w:r>
+      <w:r>
+        <w:rPr>
+          <w:color w:val="000000" w:themeColor="text1"/>
+        </w:rPr>
+        <w:t>.</w:t>
+      </w:r>
+      <w:r>
+        <w:rPr>
+          <w:color w:val="000000" w:themeColor="text1"/>
+        </w:rPr>
+        <w:t>42</w:t>
+      </w:r>
+      <w:r>
+        <w:rPr>
+          <w:color w:val="000000" w:themeColor="text1"/>
+        </w:rPr>
+        <w:t xml:space="preserve">% </w:t>
+      </w:r>
+      <w:r>
+        <w:rPr>
+          <w:color w:val="000000" w:themeColor="text1"/>
+        </w:rPr>
+        <w:t>+ 9</w:t>
+      </w:r>
+      <w:r>
+        <w:rPr>
+          <w:color w:val="000000" w:themeColor="text1"/>
+        </w:rPr>
+        <w:t>.</w:t>
+      </w:r>
+      <w:r>
+        <w:rPr>
+          <w:color w:val="000000" w:themeColor="text1"/>
+        </w:rPr>
+        <w:t>84</w:t>
+      </w:r>
+      <w:r>
+        <w:rPr>
+          <w:color w:val="000000" w:themeColor="text1"/>
+        </w:rPr>
+        <w:t>%</w:t>
+      </w:r>
+      <w:r>
+        <w:rPr>
+          <w:color w:val="000000" w:themeColor="text1"/>
+        </w:rPr>
+        <w:t xml:space="preserve"> + 1</w:t>
+      </w:r>
+      <w:r>
+        <w:rPr>
+          <w:color w:val="000000" w:themeColor="text1"/>
+        </w:rPr>
+        <w:t>.</w:t>
+      </w:r>
+      <w:r>
+        <w:rPr>
+          <w:color w:val="000000" w:themeColor="text1"/>
+        </w:rPr>
+        <w:t>45</w:t>
+      </w:r>
+      <w:r>
+        <w:rPr>
+          <w:color w:val="000000" w:themeColor="text1"/>
+        </w:rPr>
+        <w:t>%</w:t>
+      </w:r>
+      <w:r>
+        <w:rPr>
+          <w:color w:val="000000" w:themeColor="text1"/>
+        </w:rPr>
+        <w:t xml:space="preserve"> = </w:t>
+      </w:r>
+      <w:r>
+        <w:rPr>
+          <w:color w:val="FF0000"/>
+        </w:rPr>
+        <w:t>46.71%</w:t>
+      </w:r>
+    </w:p>
+    <w:p>
+      <w:pPr>
+        <w:rPr>
+          <w:color w:val="000000" w:themeColor="text1"/>
+        </w:rPr>
+      </w:pPr>
+      <w:r>
+        <w:rPr>
+          <w:color w:val="000000" w:themeColor="text1"/>
+        </w:rPr>
+        <w:t>This does not seem right at all, but its what I found online seeing as there aren’t any notes to my knowledge</w:t>
+      </w:r>
+      <w:r>
+        <w:rPr>
+          <w:color w:val="000000" w:themeColor="text1"/>
+        </w:rPr>
+        <w:t xml:space="preserve">. I also made a c++ </w:t>
+      </w:r>
+      <w:r>
+        <w:rPr>
+          <w:color w:val="000000" w:themeColor="text1"/>
+        </w:rPr>
+        <w:t>program that inputs the success, failure, total attempts and successful attempts and it gives me the answer</w:t>
+      </w:r>
+      <w:r>
+        <w:rPr>
+          <w:color w:val="000000" w:themeColor="text1"/>
+        </w:rPr>
+        <w:t>s</w:t>
+      </w:r>
+    </w:p>
+    <w:p>
+      <w:pPr>
+        <w:rPr>
+          <w:color w:val="000000" w:themeColor="text1"/>
+        </w:rPr>
+      </w:pPr>
+      <w:r>
+        <w:rPr>
+          <w:color w:val="000000" w:themeColor="text1"/>
+        </w:rPr>
+        <w:br/>
+      </w:r>
+      <w:r>
+        <w:rPr>
+          <w:color w:val="000000" w:themeColor="text1"/>
+        </w:rPr>
+        <w:drawing>
+          <wp:inline distT="0" distB="0" distL="0" distR="0" wp14:anchorId="591273D6" wp14:editId="42FF9DEF">
+            <wp:extent cx="1815403" cy="3676650"/>
+            <wp:effectExtent l="0" t="0" r="0" b="0"/>
+            <wp:docPr id="1" name="Picture 1" descr="A screenshot of a computer program&#10;&#10;Description automatically generated"/>
+            <wp:cNvGraphicFramePr>
+              <a:graphicFrameLocks xmlns:a="http://schemas.openxmlformats.org/drawingml/2006/main" noChangeAspect="1"/>
+            </wp:cNvGraphicFramePr>
+            <a:graphic xmlns:a="http://schemas.openxmlformats.org/drawingml/2006/main">
+              <a:graphicData uri="http://schemas.openxmlformats.org/drawingml/2006/picture">
+                <pic:pic xmlns:pic="http://schemas.openxmlformats.org/drawingml/2006/picture">
+                  <pic:nvPicPr>
+                    <pic:cNvPr id="1" name="Picture 1" descr="A screenshot of a computer program&#10;&#10;Description automatically generated"/>
+                    <pic:cNvPicPr/>
+                  </pic:nvPicPr>
+                  <pic:blipFill>
+                    <a:blip r:embed="rId5"/>
+                    <a:stretch>
+                      <a:fillRect/>
+                    </a:stretch>
+                  </pic:blipFill>
+                  <pic:spPr>
+                    <a:xfrm>
+                      <a:off x="0" y="0"/>
+                      <a:ext cx="1823268" cy="3692580"/>
+                    </a:xfrm>
+                    <a:prstGeom prst="rect">
+                      <a:avLst/>
+                    </a:prstGeom>
+                  </pic:spPr>
+                </pic:pic>
+              </a:graphicData>
+            </a:graphic>
+          </wp:inline>
+        </w:drawing>
+      </w:r>
+    </w:p>
+    <w:p>
+      <w:pPr>
+        <w:rPr>
+          <w:color w:val="000000" w:themeColor="text1"/>
+        </w:rPr>
+      </w:pPr>
+    </w:p>
+    <w:p>
+      <w:pPr>
+        <w:rPr>
+          <w:color w:val="000000" w:themeColor="text1"/>
+        </w:rPr>
+      </w:pPr>
+    </w:p>
+    <w:p>
+      <w:pPr>
+        <w:rPr>
+          <w:color w:val="000000" w:themeColor="text1"/>
+        </w:rPr>
+      </w:pPr>
+    </w:p>
+    <w:p>
+      <w:pPr>
+        <w:rPr>
+          <w:color w:val="000000" w:themeColor="text1"/>
+        </w:rPr>
+      </w:pPr>
+    </w:p>
+    <w:p>
+      <w:pPr>
+        <w:rPr>
+          <w:color w:val="000000" w:themeColor="text1"/>
+        </w:rPr>
+      </w:pPr>
+      <w:r>
+        <w:rPr>
+          <w:color w:val="000000" w:themeColor="text1"/>
+        </w:rPr>
+        <w:lastRenderedPageBreak/>
+        <w:t>3)</w:t>
+      </w:r>
+      <w:r>
+        <w:rPr>
+          <w:color w:val="000000" w:themeColor="text1"/>
+        </w:rPr>
+        <w:t xml:space="preserve"> </w:t>
+      </w:r>
+    </w:p>
+    <w:p>
+      <w:r>
+        <w:t>P(X = k) = C(n , k) * (p ^k) * (q ^(n-k))</w:t>
+      </w:r>
+    </w:p>
+    <w:p>
+      <w:r>
+        <w:t>C(n , k) = n! / (k! * (n – k)!)</w:t>
+      </w:r>
+    </w:p>
+    <w:p/>
+    <w:p>
+      <w:r>
+        <w:t>90%(X = k)</w:t>
+      </w:r>
+      <w:r>
+        <w:t xml:space="preserve"> = C(6, k) *</w:t>
+      </w:r>
+      <w:r>
+        <w:t>(0.1^k)*(0.9^(</w:t>
+      </w:r>
+      <w:r>
+        <w:t>6-k))</w:t>
+      </w:r>
+    </w:p>
+    <w:p/>
+    <w:p>
+      <w:pPr>
+        <w:rPr>
+          <w:color w:val="000000" w:themeColor="text1"/>
+        </w:rPr>
+      </w:pPr>
+      <w:r>
+        <w:rPr>
+          <w:color w:val="000000" w:themeColor="text1"/>
+        </w:rPr>
+        <w:t>C(6,</w:t>
+      </w:r>
+      <w:r>
+        <w:rPr>
+          <w:color w:val="000000" w:themeColor="text1"/>
+        </w:rPr>
+        <w:t>k</w:t>
+      </w:r>
+      <w:r>
+        <w:rPr>
+          <w:color w:val="000000" w:themeColor="text1"/>
+        </w:rPr>
+        <w:t>) = 6! / (</w:t>
+      </w:r>
+      <w:r>
+        <w:rPr>
+          <w:color w:val="000000" w:themeColor="text1"/>
+        </w:rPr>
+        <w:t>k</w:t>
+      </w:r>
+      <w:r>
+        <w:rPr>
+          <w:color w:val="000000" w:themeColor="text1"/>
+        </w:rPr>
+        <w:t>! * (6-</w:t>
+      </w:r>
+      <w:r>
+        <w:rPr>
+          <w:color w:val="000000" w:themeColor="text1"/>
+        </w:rPr>
+        <w:t>k</w:t>
+      </w:r>
+      <w:r>
+        <w:rPr>
+          <w:color w:val="000000" w:themeColor="text1"/>
+        </w:rPr>
+        <w:t xml:space="preserve">)!) = </w:t>
+      </w:r>
+      <w:r>
+        <w:rPr>
+          <w:color w:val="000000" w:themeColor="text1"/>
+        </w:rPr>
+        <w:t>?</w:t>
+      </w:r>
+    </w:p>
+    <w:p>
+      <w:pPr>
+        <w:rPr>
+          <w:color w:val="000000" w:themeColor="text1"/>
+        </w:rPr>
+      </w:pPr>
+    </w:p>
+    <w:p>
+      <w:pPr>
+        <w:rPr>
+          <w:color w:val="000000" w:themeColor="text1"/>
+        </w:rPr>
+      </w:pPr>
+      <w:r>
+        <w:rPr>
+          <w:color w:val="000000" w:themeColor="text1"/>
+        </w:rPr>
+        <w:t xml:space="preserve">As seen from when I calculated </w:t>
+      </w:r>
+      <w:r>
+        <w:rPr>
+          <w:color w:val="000000" w:themeColor="text1"/>
+        </w:rPr>
+        <w:t xml:space="preserve">C(X = 1) to C(X=3), </w:t>
+      </w:r>
+    </w:p>
+    <w:p>
+      <w:pPr>
+        <w:rPr>
+          <w:color w:val="000000" w:themeColor="text1"/>
+        </w:rPr>
+      </w:pPr>
+      <w:r>
+        <w:rPr>
+          <w:color w:val="000000" w:themeColor="text1"/>
+        </w:rPr>
+        <w:t>35% is the most we can get</w:t>
+      </w:r>
+      <w:r>
+        <w:rPr>
+          <w:color w:val="000000" w:themeColor="text1"/>
+        </w:rPr>
+        <w:t>? This number will decline as we increase K, meaning there is no amount of enemies we can kill with a 90% probability</w:t>
+      </w:r>
+    </w:p>
+    <w:p/>
+    <w:p>
+      <w:pPr>
+        <w:rPr>
+          <w:color w:val="000000" w:themeColor="text1"/>
+        </w:rPr>
+      </w:pPr>
     </w:p>
     <w:p/>
     <w:sectPr>
@@ -98,7 +1391,7 @@
 </file>
 
 <file path=word/numbering.xml><?xml version="1.0" encoding="utf-8"?>
-<w:numbering xmlns:wpc="http://schemas.microsoft.com/office/word/2010/wordprocessingCanvas" xmlns:cx="http://schemas.microsoft.com/office/drawing/2014/chartex" xmlns:cx1="http://schemas.microsoft.com/office/drawing/2015/9/8/chartex" xmlns:cx2="http://schemas.microsoft.com/office/drawing/2015/10/21/chartex" xmlns:cx3="http://schemas.microsoft.com/office/drawing/2016/5/9/chartex" xmlns:cx4="http://schemas.microsoft.com/office/drawing/2016/5/10/chartex" xmlns:cx5="http://schemas.microsoft.com/office/drawing/2016/5/11/chartex" xmlns:cx6="http://schemas.microsoft.com/office/drawing/2016/5/12/chartex" xmlns:cx7="http://schemas.microsoft.com/office/drawing/2016/5/13/chartex" xmlns:cx8="http://schemas.microsoft.com/office/drawing/2016/5/14/chartex" xmlns:mc="http://schemas.openxmlformats.org/markup-compatibility/2006" xmlns:aink="http://schemas.microsoft.com/office/drawing/2016/ink" xmlns:am3d="http://schemas.microsoft.com/office/drawing/2017/model3d" xmlns:o="urn:schemas-microsoft-com:office:office" xmlns:r="http://schemas.openxmlformats.org/officeDocument/2006/relationships" xmlns:m="http://schemas.openxmlformats.org/officeDocument/2006/math" xmlns:v="urn:schemas-microsoft-com:vml" xmlns:wp14="http://schemas.microsoft.com/office/word/2010/wordprocessingDrawing" xmlns:wp="http://schemas.openxmlformats.org/drawingml/2006/wordprocessingDrawing" xmlns:w10="urn:schemas-microsoft-com:office:word" xmlns:w="http://schemas.openxmlformats.org/wordprocessingml/2006/main" xmlns:w14="http://schemas.microsoft.com/office/word/2010/wordml" xmlns:w15="http://schemas.microsoft.com/office/word/2012/wordml" xmlns:w16cex="http://schemas.microsoft.com/office/word/2018/wordml/cex" xmlns:w16cid="http://schemas.microsoft.com/office/word/2016/wordml/cid" xmlns:w16="http://schemas.microsoft.com/office/word/2018/wordml" xmlns:w16sdtdh="http://schemas.microsoft.com/office/word/2020/wordml/sdtdatahash" xmlns:w16se="http://schemas.microsoft.com/office/word/2015/wordml/symex" xmlns:wpg="http://schemas.microsoft.com/office/word/2010/wordprocessingGroup" xmlns:wpi="http://schemas.microsoft.com/office/word/2010/wordprocessingInk" xmlns:wne="http://schemas.microsoft.com/office/word/2006/wordml" xmlns:wps="http://schemas.microsoft.com/office/word/2010/wordprocessingShape" mc:Ignorable="w14 w15 w16se w16cid w16 w16cex w16sdtdh wp14">
+<w:numbering xmlns:wpc="http://schemas.microsoft.com/office/word/2010/wordprocessingCanvas" xmlns:cx="http://schemas.microsoft.com/office/drawing/2014/chartex" xmlns:cx1="http://schemas.microsoft.com/office/drawing/2015/9/8/chartex" xmlns:cx2="http://schemas.microsoft.com/office/drawing/2015/10/21/chartex" xmlns:cx3="http://schemas.microsoft.com/office/drawing/2016/5/9/chartex" xmlns:cx4="http://schemas.microsoft.com/office/drawing/2016/5/10/chartex" xmlns:cx5="http://schemas.microsoft.com/office/drawing/2016/5/11/chartex" xmlns:cx6="http://schemas.microsoft.com/office/drawing/2016/5/12/chartex" xmlns:cx7="http://schemas.microsoft.com/office/drawing/2016/5/13/chartex" xmlns:cx8="http://schemas.microsoft.com/office/drawing/2016/5/14/chartex" xmlns:mc="http://schemas.openxmlformats.org/markup-compatibility/2006" xmlns:aink="http://schemas.microsoft.com/office/drawing/2016/ink" xmlns:am3d="http://schemas.microsoft.com/office/drawing/2017/model3d" xmlns:o="urn:schemas-microsoft-com:office:office" xmlns:oel="http://schemas.microsoft.com/office/2019/extlst" xmlns:r="http://schemas.openxmlformats.org/officeDocument/2006/relationships" xmlns:m="http://schemas.openxmlformats.org/officeDocument/2006/math" xmlns:v="urn:schemas-microsoft-com:vml" xmlns:wp14="http://schemas.microsoft.com/office/word/2010/wordprocessingDrawing" xmlns:wp="http://schemas.openxmlformats.org/drawingml/2006/wordprocessingDrawing" xmlns:w10="urn:schemas-microsoft-com:office:word" xmlns:w="http://schemas.openxmlformats.org/wordprocessingml/2006/main" xmlns:w14="http://schemas.microsoft.com/office/word/2010/wordml" xmlns:w15="http://schemas.microsoft.com/office/word/2012/wordml" xmlns:w16cex="http://schemas.microsoft.com/office/word/2018/wordml/cex" xmlns:w16cid="http://schemas.microsoft.com/office/word/2016/wordml/cid" xmlns:w16="http://schemas.microsoft.com/office/word/2018/wordml" xmlns:w16sdtdh="http://schemas.microsoft.com/office/word/2020/wordml/sdtdatahash" xmlns:w16se="http://schemas.microsoft.com/office/word/2015/wordml/symex" xmlns:wpg="http://schemas.microsoft.com/office/word/2010/wordprocessingGroup" xmlns:wpi="http://schemas.microsoft.com/office/word/2010/wordprocessingInk" xmlns:wne="http://schemas.microsoft.com/office/word/2006/wordml" xmlns:wps="http://schemas.microsoft.com/office/word/2010/wordprocessingShape" mc:Ignorable="w14 w15 w16se w16cid w16 w16cex w16sdtdh wp14">
   <w:abstractNum w:abstractNumId="0" w15:restartNumberingAfterBreak="0">
     <w:nsid w:val="373E7250"/>
     <w:multiLevelType w:val="multilevel"/>
@@ -248,7 +1541,7 @@
       </w:rPr>
     </w:lvl>
   </w:abstractNum>
-  <w:num w:numId="1">
+  <w:num w:numId="1" w16cid:durableId="1694064711">
     <w:abstractNumId w:val="0"/>
   </w:num>
 </w:numbering>
@@ -648,6 +1941,7 @@
   <w:style w:type="paragraph" w:default="1" w:styleId="Normal">
     <w:name w:val="Normal"/>
     <w:qFormat/>
+    <w:rsid w:val="00134F85"/>
   </w:style>
   <w:style w:type="character" w:default="1" w:styleId="DefaultParagraphFont">
     <w:name w:val="Default Paragraph Font"/>

</xml_diff>